<commit_message>
Simplified intro to meta with a MINI standard excercise
</commit_message>
<xml_diff>
--- a/instructors/04-Metadata Episode Notebook_v2.docx
+++ b/instructors/04-Metadata Episode Notebook_v2.docx
@@ -1,6 +1,6 @@
 
 <file path=word/document.xml><?xml version="1.0" encoding="utf-8"?>
-<w:document xmlns:wpc="http://schemas.microsoft.com/office/word/2010/wordprocessingCanvas" xmlns:cx="http://schemas.microsoft.com/office/drawing/2014/chartex" xmlns:cx1="http://schemas.microsoft.com/office/drawing/2015/9/8/chartex" xmlns:cx2="http://schemas.microsoft.com/office/drawing/2015/10/21/chartex" xmlns:cx3="http://schemas.microsoft.com/office/drawing/2016/5/9/chartex" xmlns:cx4="http://schemas.microsoft.com/office/drawing/2016/5/10/chartex" xmlns:cx5="http://schemas.microsoft.com/office/drawing/2016/5/11/chartex" xmlns:cx6="http://schemas.microsoft.com/office/drawing/2016/5/12/chartex" xmlns:cx7="http://schemas.microsoft.com/office/drawing/2016/5/13/chartex" xmlns:cx8="http://schemas.microsoft.com/office/drawing/2016/5/14/chartex" xmlns:mc="http://schemas.openxmlformats.org/markup-compatibility/2006" xmlns:aink="http://schemas.microsoft.com/office/drawing/2016/ink" xmlns:am3d="http://schemas.microsoft.com/office/drawing/2017/model3d" xmlns:o="urn:schemas-microsoft-com:office:office" xmlns:r="http://schemas.openxmlformats.org/officeDocument/2006/relationships" xmlns:m="http://schemas.openxmlformats.org/officeDocument/2006/math" xmlns:v="urn:schemas-microsoft-com:vml" xmlns:wp14="http://schemas.microsoft.com/office/word/2010/wordprocessingDrawing" xmlns:wp="http://schemas.openxmlformats.org/drawingml/2006/wordprocessingDrawing" xmlns:w10="urn:schemas-microsoft-com:office:word" xmlns:w="http://schemas.openxmlformats.org/wordprocessingml/2006/main" xmlns:w14="http://schemas.microsoft.com/office/word/2010/wordml" xmlns:w15="http://schemas.microsoft.com/office/word/2012/wordml" xmlns:w16cex="http://schemas.microsoft.com/office/word/2018/wordml/cex" xmlns:w16cid="http://schemas.microsoft.com/office/word/2016/wordml/cid" xmlns:w16="http://schemas.microsoft.com/office/word/2018/wordml" xmlns:w16se="http://schemas.microsoft.com/office/word/2015/wordml/symex" xmlns:wpg="http://schemas.microsoft.com/office/word/2010/wordprocessingGroup" xmlns:wpi="http://schemas.microsoft.com/office/word/2010/wordprocessingInk" xmlns:wne="http://schemas.microsoft.com/office/word/2006/wordml" xmlns:wps="http://schemas.microsoft.com/office/word/2010/wordprocessingShape" mc:Ignorable="w14 w15 w16se w16cid w16 w16cex wp14">
+<w:document xmlns:wpc="http://schemas.microsoft.com/office/word/2010/wordprocessingCanvas" xmlns:cx="http://schemas.microsoft.com/office/drawing/2014/chartex" xmlns:cx1="http://schemas.microsoft.com/office/drawing/2015/9/8/chartex" xmlns:mc="http://schemas.openxmlformats.org/markup-compatibility/2006" xmlns:o="urn:schemas-microsoft-com:office:office" xmlns:r="http://schemas.openxmlformats.org/officeDocument/2006/relationships" xmlns:m="http://schemas.openxmlformats.org/officeDocument/2006/math" xmlns:v="urn:schemas-microsoft-com:vml" xmlns:wp14="http://schemas.microsoft.com/office/word/2010/wordprocessingDrawing" xmlns:wp="http://schemas.openxmlformats.org/drawingml/2006/wordprocessingDrawing" xmlns:w10="urn:schemas-microsoft-com:office:word" xmlns:w="http://schemas.openxmlformats.org/wordprocessingml/2006/main" xmlns:w14="http://schemas.microsoft.com/office/word/2010/wordml" xmlns:w15="http://schemas.microsoft.com/office/word/2012/wordml" xmlns:w16se="http://schemas.microsoft.com/office/word/2015/wordml/symex" xmlns:wpg="http://schemas.microsoft.com/office/word/2010/wordprocessingGroup" xmlns:wpi="http://schemas.microsoft.com/office/word/2010/wordprocessingInk" xmlns:wne="http://schemas.microsoft.com/office/word/2006/wordml" xmlns:wps="http://schemas.microsoft.com/office/word/2010/wordprocessingShape" mc:Ignorable="w14 w15 w16se wp14">
   <w:body>
     <w:p>
       <w:pPr>
@@ -172,6 +172,7 @@
       <w:r>
         <w:rPr>
           <w:noProof/>
+          <w:lang w:eastAsia="en-GB"/>
         </w:rPr>
         <w:drawing>
           <wp:inline distT="0" distB="0" distL="0" distR="0" wp14:anchorId="6E26C4D8" wp14:editId="0A9A8630">
@@ -264,125 +265,163 @@
           <w:b/>
           <w:bCs/>
         </w:rPr>
-        <w:t>Exercise 2</w:t>
-      </w:r>
-      <w:r>
+        <w:t>Minima Information Standards</w:t>
+      </w:r>
+    </w:p>
+    <w:p>
+      <w:pPr>
+        <w:jc w:val="both"/>
+        <w:rPr>
+          <w:bCs/>
+        </w:rPr>
+      </w:pPr>
+      <w:hyperlink r:id="rId8" w:history="1">
+        <w:r>
+          <w:rPr>
+            <w:rStyle w:val="Hyperlink"/>
+            <w:bCs/>
+          </w:rPr>
+          <w:t>https://fairsharing.org/collection/MIBBI</w:t>
+        </w:r>
+      </w:hyperlink>
+    </w:p>
+    <w:p>
+      <w:pPr>
+        <w:jc w:val="both"/>
+        <w:rPr>
+          <w:bCs/>
+        </w:rPr>
+      </w:pPr>
+      <w:hyperlink r:id="rId9" w:history="1">
+        <w:r>
+          <w:rPr>
+            <w:rStyle w:val="Hyperlink"/>
+            <w:bCs/>
+          </w:rPr>
+          <w:t>https://fairsharing.org/standards/</w:t>
+        </w:r>
+      </w:hyperlink>
+      <w:r>
+        <w:rPr>
+          <w:bCs/>
+        </w:rPr>
+        <w:t xml:space="preserve"> </w:t>
+      </w:r>
+    </w:p>
+    <w:p>
+      <w:pPr>
+        <w:jc w:val="both"/>
+        <w:rPr>
+          <w:bCs/>
+        </w:rPr>
+      </w:pPr>
+    </w:p>
+    <w:p>
+      <w:pPr>
+        <w:jc w:val="both"/>
         <w:rPr>
           <w:b/>
           <w:bCs/>
         </w:rPr>
-        <w:t>.</w:t>
-      </w:r>
+      </w:pPr>
       <w:r>
         <w:rPr>
           <w:b/>
           <w:bCs/>
         </w:rPr>
-        <w:t xml:space="preserve"> </w:t>
+        <w:t>Exercise 2</w:t>
       </w:r>
       <w:r>
         <w:rPr>
           <w:b/>
           <w:bCs/>
         </w:rPr>
-        <w:t>Public ID in action</w:t>
-      </w:r>
-    </w:p>
-    <w:p>
-      <w:pPr>
-        <w:jc w:val="both"/>
-        <w:rPr>
-          <w:rFonts w:eastAsia="Times New Roman" w:cstheme="minorHAnsi"/>
-          <w:sz w:val="24"/>
-          <w:szCs w:val="24"/>
-          <w:lang w:eastAsia="en-GB"/>
-        </w:rPr>
-      </w:pPr>
-      <w:r>
-        <w:rPr>
-          <w:rFonts w:eastAsia="Times New Roman" w:cstheme="minorHAnsi"/>
-          <w:sz w:val="24"/>
-          <w:szCs w:val="24"/>
-          <w:lang w:eastAsia="en-GB"/>
-        </w:rPr>
-        <w:t xml:space="preserve">The </w:t>
-      </w:r>
-      <w:proofErr w:type="spellStart"/>
-      <w:r>
-        <w:rPr>
-          <w:rFonts w:eastAsia="Times New Roman" w:cstheme="minorHAnsi"/>
-          <w:sz w:val="24"/>
-          <w:szCs w:val="24"/>
-          <w:lang w:eastAsia="en-GB"/>
-        </w:rPr>
-        <w:t>Wellcome</w:t>
-      </w:r>
-      <w:proofErr w:type="spellEnd"/>
-      <w:r>
-        <w:rPr>
-          <w:rFonts w:eastAsia="Times New Roman" w:cstheme="minorHAnsi"/>
-          <w:sz w:val="24"/>
-          <w:szCs w:val="24"/>
-          <w:lang w:eastAsia="en-GB"/>
-        </w:rPr>
-        <w:t xml:space="preserve"> Open Research journal uses ORCID to identify authors.</w:t>
-      </w:r>
-    </w:p>
-    <w:p>
-      <w:pPr>
-        <w:jc w:val="both"/>
-        <w:rPr>
-          <w:rFonts w:eastAsia="Times New Roman" w:cstheme="minorHAnsi"/>
-          <w:i/>
-          <w:iCs/>
-          <w:sz w:val="24"/>
-          <w:szCs w:val="24"/>
-          <w:lang w:eastAsia="en-GB"/>
-        </w:rPr>
-      </w:pPr>
-      <w:r>
-        <w:rPr>
-          <w:rFonts w:eastAsia="Times New Roman" w:cstheme="minorHAnsi"/>
-          <w:i/>
-          <w:iCs/>
-          <w:sz w:val="24"/>
-          <w:szCs w:val="24"/>
-          <w:lang w:eastAsia="en-GB"/>
-        </w:rPr>
-        <w:t>If you have not done it yet, register yourself at ORCID</w:t>
-      </w:r>
-    </w:p>
-    <w:p>
-      <w:pPr>
-        <w:jc w:val="both"/>
-        <w:rPr>
-          <w:rFonts w:eastAsia="Times New Roman" w:cstheme="minorHAnsi"/>
-          <w:sz w:val="24"/>
-          <w:szCs w:val="24"/>
-          <w:lang w:eastAsia="en-GB"/>
-        </w:rPr>
-      </w:pPr>
-    </w:p>
-    <w:p>
-      <w:pPr>
-        <w:jc w:val="both"/>
-        <w:rPr>
-          <w:rFonts w:eastAsia="Times New Roman" w:cstheme="minorHAnsi"/>
-          <w:sz w:val="24"/>
-          <w:szCs w:val="24"/>
-          <w:lang w:eastAsia="en-GB"/>
-        </w:rPr>
-      </w:pPr>
-      <w:r>
-        <w:rPr>
-          <w:rFonts w:eastAsia="Times New Roman" w:cstheme="minorHAnsi"/>
-          <w:sz w:val="24"/>
-          <w:szCs w:val="24"/>
-          <w:lang w:eastAsia="en-GB"/>
-        </w:rPr>
-        <w:t xml:space="preserve">Open one of our papers </w:t>
-      </w:r>
-      <w:hyperlink r:id="rId8" w:history="1">
+        <w:t>.</w:t>
+      </w:r>
+      <w:r>
+        <w:rPr>
+          <w:b/>
+          <w:bCs/>
+        </w:rPr>
+        <w:t xml:space="preserve"> </w:t>
+      </w:r>
+      <w:r>
+        <w:rPr>
+          <w:b/>
+          <w:bCs/>
+        </w:rPr>
+        <w:t>Minimal Information Standard</w:t>
+      </w:r>
+    </w:p>
+    <w:p>
+      <w:pPr>
+        <w:pBdr>
+          <w:bottom w:val="single" w:sz="6" w:space="1" w:color="auto"/>
+        </w:pBdr>
+        <w:jc w:val="both"/>
+        <w:rPr>
+          <w:rFonts w:eastAsia="Times New Roman" w:cstheme="minorHAnsi"/>
+          <w:sz w:val="24"/>
+          <w:szCs w:val="24"/>
+          <w:lang w:eastAsia="en-GB"/>
+        </w:rPr>
+      </w:pPr>
+    </w:p>
+    <w:p>
+      <w:pPr>
+        <w:pBdr>
+          <w:bottom w:val="single" w:sz="6" w:space="1" w:color="auto"/>
+        </w:pBdr>
+        <w:jc w:val="both"/>
+        <w:rPr>
+          <w:rFonts w:eastAsia="Times New Roman" w:cstheme="minorHAnsi"/>
+          <w:sz w:val="24"/>
+          <w:szCs w:val="24"/>
+          <w:lang w:eastAsia="en-GB"/>
+        </w:rPr>
+      </w:pPr>
+      <w:r>
+        <w:rPr>
+          <w:rFonts w:eastAsia="Times New Roman" w:cstheme="minorHAnsi"/>
+          <w:sz w:val="24"/>
+          <w:szCs w:val="24"/>
+          <w:lang w:eastAsia="en-GB"/>
+        </w:rPr>
+        <w:t xml:space="preserve">Look at </w:t>
+      </w:r>
+      <w:r>
+        <w:rPr>
+          <w:rFonts w:eastAsia="Times New Roman" w:cstheme="minorHAnsi"/>
+          <w:sz w:val="24"/>
+          <w:szCs w:val="24"/>
+          <w:lang w:eastAsia="en-GB"/>
+        </w:rPr>
+        <w:t>M</w:t>
+      </w:r>
+      <w:r>
+        <w:rPr>
+          <w:rFonts w:eastAsia="Times New Roman" w:cstheme="minorHAnsi"/>
+          <w:sz w:val="24"/>
+          <w:szCs w:val="24"/>
+          <w:lang w:eastAsia="en-GB"/>
+        </w:rPr>
+        <w:t>inimum Information about a Neuroscience Investigation (MINI) Electrophysiology</w:t>
+      </w:r>
+    </w:p>
+    <w:p>
+      <w:pPr>
+        <w:pBdr>
+          <w:bottom w:val="single" w:sz="6" w:space="1" w:color="auto"/>
+        </w:pBdr>
+        <w:jc w:val="both"/>
+        <w:rPr>
+          <w:rFonts w:eastAsia="Times New Roman" w:cstheme="minorHAnsi"/>
+          <w:sz w:val="24"/>
+          <w:szCs w:val="24"/>
+          <w:lang w:eastAsia="en-GB"/>
+        </w:rPr>
+      </w:pPr>
+      <w:hyperlink r:id="rId10" w:history="1">
         <w:r>
           <w:rPr>
             <w:rStyle w:val="Hyperlink"/>
@@ -391,7 +430,7 @@
             <w:szCs w:val="24"/>
             <w:lang w:eastAsia="en-GB"/>
           </w:rPr>
-          <w:t>doi.org/10.12688/wellcomeopenres.15341.2</w:t>
+          <w:t>https://www.nature.com/articles/npre.2008.1720.1.pdf</w:t>
         </w:r>
       </w:hyperlink>
       <w:r>
@@ -401,95 +440,7 @@
           <w:szCs w:val="24"/>
           <w:lang w:eastAsia="en-GB"/>
         </w:rPr>
-        <w:t xml:space="preserve"> and check how public IDs </w:t>
-      </w:r>
-      <w:r>
-        <w:rPr>
-          <w:rFonts w:eastAsia="Times New Roman" w:cstheme="minorHAnsi"/>
-          <w:sz w:val="24"/>
-          <w:szCs w:val="24"/>
-          <w:lang w:eastAsia="en-GB"/>
-        </w:rPr>
-        <w:t xml:space="preserve">such </w:t>
-      </w:r>
-      <w:r>
-        <w:rPr>
-          <w:rFonts w:eastAsia="Times New Roman" w:cstheme="minorHAnsi"/>
-          <w:sz w:val="24"/>
-          <w:szCs w:val="24"/>
-          <w:lang w:eastAsia="en-GB"/>
-        </w:rPr>
-        <w:t>as ORCID can be used to interlink information.</w:t>
-      </w:r>
-    </w:p>
-    <w:p>
-      <w:pPr>
-        <w:jc w:val="both"/>
-        <w:rPr>
-          <w:rFonts w:eastAsia="Times New Roman" w:cstheme="minorHAnsi"/>
-          <w:sz w:val="24"/>
-          <w:szCs w:val="24"/>
-          <w:lang w:eastAsia="en-GB"/>
-        </w:rPr>
-      </w:pPr>
-      <w:r>
-        <w:rPr>
-          <w:rFonts w:eastAsia="Times New Roman" w:cstheme="minorHAnsi"/>
-          <w:sz w:val="24"/>
-          <w:szCs w:val="24"/>
-          <w:lang w:eastAsia="en-GB"/>
-        </w:rPr>
-        <w:t xml:space="preserve">The second metadata example (the Excel table) contains two other types of public IDs. </w:t>
-      </w:r>
-    </w:p>
-    <w:p>
-      <w:pPr>
-        <w:pStyle w:val="ListParagraph"/>
-        <w:numPr>
-          <w:ilvl w:val="0"/>
-          <w:numId w:val="7"/>
-        </w:numPr>
-        <w:jc w:val="both"/>
-        <w:rPr>
-          <w:rFonts w:eastAsia="Times New Roman" w:cstheme="minorHAnsi"/>
-          <w:sz w:val="24"/>
-          <w:szCs w:val="24"/>
-          <w:lang w:eastAsia="en-GB"/>
-        </w:rPr>
-      </w:pPr>
-      <w:r>
-        <w:rPr>
-          <w:rFonts w:eastAsia="Times New Roman" w:cstheme="minorHAnsi"/>
-          <w:sz w:val="24"/>
-          <w:szCs w:val="24"/>
-          <w:lang w:eastAsia="en-GB"/>
-        </w:rPr>
-        <w:t xml:space="preserve">Can you find them? </w:t>
-      </w:r>
-    </w:p>
-    <w:p>
-      <w:pPr>
-        <w:pStyle w:val="ListParagraph"/>
-        <w:numPr>
-          <w:ilvl w:val="0"/>
-          <w:numId w:val="7"/>
-        </w:numPr>
-        <w:jc w:val="both"/>
-        <w:rPr>
-          <w:rFonts w:eastAsia="Times New Roman" w:cstheme="minorHAnsi"/>
-          <w:sz w:val="24"/>
-          <w:szCs w:val="24"/>
-          <w:lang w:eastAsia="en-GB"/>
-        </w:rPr>
-      </w:pPr>
-      <w:r>
-        <w:rPr>
-          <w:rFonts w:eastAsia="Times New Roman" w:cstheme="minorHAnsi"/>
-          <w:sz w:val="24"/>
-          <w:szCs w:val="24"/>
-          <w:lang w:eastAsia="en-GB"/>
-        </w:rPr>
-        <w:t>Can you find the meaning behind those Ids?</w:t>
+        <w:t xml:space="preserve"> </w:t>
       </w:r>
     </w:p>
     <w:p>
@@ -498,6 +449,522 @@
           <w:bottom w:val="single" w:sz="6" w:space="1" w:color="auto"/>
         </w:pBdr>
         <w:jc w:val="both"/>
+        <w:rPr>
+          <w:rFonts w:eastAsia="Times New Roman" w:cstheme="minorHAnsi"/>
+          <w:sz w:val="24"/>
+          <w:szCs w:val="24"/>
+          <w:lang w:eastAsia="en-GB"/>
+        </w:rPr>
+      </w:pPr>
+      <w:proofErr w:type="gramStart"/>
+      <w:r>
+        <w:rPr>
+          <w:rFonts w:eastAsia="Times New Roman" w:cstheme="minorHAnsi"/>
+          <w:sz w:val="24"/>
+          <w:szCs w:val="24"/>
+          <w:lang w:eastAsia="en-GB"/>
+        </w:rPr>
+        <w:t>which</w:t>
+      </w:r>
+      <w:proofErr w:type="gramEnd"/>
+      <w:r>
+        <w:rPr>
+          <w:rFonts w:eastAsia="Times New Roman" w:cstheme="minorHAnsi"/>
+          <w:sz w:val="24"/>
+          <w:szCs w:val="24"/>
+          <w:lang w:eastAsia="en-GB"/>
+        </w:rPr>
+        <w:t xml:space="preserve"> contains </w:t>
+      </w:r>
+      <w:r>
+        <w:rPr>
+          <w:rFonts w:eastAsia="Times New Roman" w:cstheme="minorHAnsi"/>
+          <w:sz w:val="24"/>
+          <w:szCs w:val="24"/>
+          <w:lang w:eastAsia="en-GB"/>
+        </w:rPr>
+        <w:t>recommendations</w:t>
+      </w:r>
+      <w:r>
+        <w:rPr>
+          <w:rFonts w:eastAsia="Times New Roman" w:cstheme="minorHAnsi"/>
+          <w:sz w:val="24"/>
+          <w:szCs w:val="24"/>
+          <w:lang w:eastAsia="en-GB"/>
+        </w:rPr>
+        <w:t xml:space="preserve"> for reporting the use of electrophysiology in a neuroscience study.   (Neuroscience (or neurobiology) is the scientific study of the nervous system).</w:t>
+      </w:r>
+    </w:p>
+    <w:p>
+      <w:pPr>
+        <w:pBdr>
+          <w:bottom w:val="single" w:sz="6" w:space="1" w:color="auto"/>
+        </w:pBdr>
+        <w:jc w:val="both"/>
+        <w:rPr>
+          <w:rFonts w:eastAsia="Times New Roman" w:cstheme="minorHAnsi"/>
+          <w:sz w:val="24"/>
+          <w:szCs w:val="24"/>
+          <w:lang w:eastAsia="en-GB"/>
+        </w:rPr>
+      </w:pPr>
+    </w:p>
+    <w:p>
+      <w:pPr>
+        <w:pBdr>
+          <w:bottom w:val="single" w:sz="6" w:space="1" w:color="auto"/>
+        </w:pBdr>
+        <w:jc w:val="both"/>
+        <w:rPr>
+          <w:rFonts w:eastAsia="Times New Roman" w:cstheme="minorHAnsi"/>
+          <w:sz w:val="24"/>
+          <w:szCs w:val="24"/>
+          <w:lang w:eastAsia="en-GB"/>
+        </w:rPr>
+      </w:pPr>
+      <w:r>
+        <w:rPr>
+          <w:rFonts w:eastAsia="Times New Roman" w:cstheme="minorHAnsi"/>
+          <w:sz w:val="24"/>
+          <w:szCs w:val="24"/>
+          <w:lang w:eastAsia="en-GB"/>
+        </w:rPr>
+        <w:t>Scroll to *Reporting requirement* and decide which of the points 1-8 are:</w:t>
+      </w:r>
+    </w:p>
+    <w:p>
+      <w:pPr>
+        <w:pBdr>
+          <w:bottom w:val="single" w:sz="6" w:space="1" w:color="auto"/>
+        </w:pBdr>
+        <w:jc w:val="both"/>
+        <w:rPr>
+          <w:rFonts w:eastAsia="Times New Roman" w:cstheme="minorHAnsi"/>
+          <w:sz w:val="24"/>
+          <w:szCs w:val="24"/>
+          <w:lang w:eastAsia="en-GB"/>
+        </w:rPr>
+      </w:pPr>
+      <w:r>
+        <w:rPr>
+          <w:rFonts w:eastAsia="Times New Roman" w:cstheme="minorHAnsi"/>
+          <w:sz w:val="24"/>
+          <w:szCs w:val="24"/>
+          <w:lang w:eastAsia="en-GB"/>
+        </w:rPr>
+        <w:t xml:space="preserve">a) </w:t>
+      </w:r>
+      <w:proofErr w:type="gramStart"/>
+      <w:r>
+        <w:rPr>
+          <w:rFonts w:eastAsia="Times New Roman" w:cstheme="minorHAnsi"/>
+          <w:sz w:val="24"/>
+          <w:szCs w:val="24"/>
+          <w:lang w:eastAsia="en-GB"/>
+        </w:rPr>
+        <w:t>important</w:t>
+      </w:r>
+      <w:proofErr w:type="gramEnd"/>
+      <w:r>
+        <w:rPr>
+          <w:rFonts w:eastAsia="Times New Roman" w:cstheme="minorHAnsi"/>
+          <w:sz w:val="24"/>
+          <w:szCs w:val="24"/>
+          <w:lang w:eastAsia="en-GB"/>
+        </w:rPr>
+        <w:t xml:space="preserve"> for understanding and reuse of data</w:t>
+      </w:r>
+      <w:r>
+        <w:rPr>
+          <w:rFonts w:eastAsia="Times New Roman" w:cstheme="minorHAnsi"/>
+          <w:sz w:val="24"/>
+          <w:szCs w:val="24"/>
+          <w:lang w:eastAsia="en-GB"/>
+        </w:rPr>
+        <w:t>:</w:t>
+      </w:r>
+    </w:p>
+    <w:p>
+      <w:pPr>
+        <w:pBdr>
+          <w:bottom w:val="single" w:sz="6" w:space="1" w:color="auto"/>
+        </w:pBdr>
+        <w:jc w:val="both"/>
+        <w:rPr>
+          <w:rFonts w:eastAsia="Times New Roman" w:cstheme="minorHAnsi"/>
+          <w:sz w:val="24"/>
+          <w:szCs w:val="24"/>
+          <w:lang w:eastAsia="en-GB"/>
+        </w:rPr>
+      </w:pPr>
+      <w:r>
+        <w:rPr>
+          <w:rFonts w:eastAsia="Times New Roman" w:cstheme="minorHAnsi"/>
+          <w:sz w:val="24"/>
+          <w:szCs w:val="24"/>
+          <w:lang w:eastAsia="en-GB"/>
+        </w:rPr>
+        <w:t>-</w:t>
+      </w:r>
+    </w:p>
+    <w:p>
+      <w:pPr>
+        <w:pBdr>
+          <w:bottom w:val="single" w:sz="6" w:space="1" w:color="auto"/>
+        </w:pBdr>
+        <w:jc w:val="both"/>
+        <w:rPr>
+          <w:rFonts w:eastAsia="Times New Roman" w:cstheme="minorHAnsi"/>
+          <w:sz w:val="24"/>
+          <w:szCs w:val="24"/>
+          <w:lang w:eastAsia="en-GB"/>
+        </w:rPr>
+      </w:pPr>
+      <w:r>
+        <w:rPr>
+          <w:rFonts w:eastAsia="Times New Roman" w:cstheme="minorHAnsi"/>
+          <w:sz w:val="24"/>
+          <w:szCs w:val="24"/>
+          <w:lang w:eastAsia="en-GB"/>
+        </w:rPr>
+        <w:t>-</w:t>
+      </w:r>
+    </w:p>
+    <w:p>
+      <w:pPr>
+        <w:pBdr>
+          <w:bottom w:val="single" w:sz="6" w:space="1" w:color="auto"/>
+        </w:pBdr>
+        <w:jc w:val="both"/>
+        <w:rPr>
+          <w:rFonts w:eastAsia="Times New Roman" w:cstheme="minorHAnsi"/>
+          <w:sz w:val="24"/>
+          <w:szCs w:val="24"/>
+          <w:lang w:eastAsia="en-GB"/>
+        </w:rPr>
+      </w:pPr>
+      <w:r>
+        <w:rPr>
+          <w:rFonts w:eastAsia="Times New Roman" w:cstheme="minorHAnsi"/>
+          <w:sz w:val="24"/>
+          <w:szCs w:val="24"/>
+          <w:lang w:eastAsia="en-GB"/>
+        </w:rPr>
+        <w:t>-</w:t>
+      </w:r>
+    </w:p>
+    <w:p>
+      <w:pPr>
+        <w:pBdr>
+          <w:bottom w:val="single" w:sz="6" w:space="1" w:color="auto"/>
+        </w:pBdr>
+        <w:jc w:val="both"/>
+        <w:rPr>
+          <w:rFonts w:eastAsia="Times New Roman" w:cstheme="minorHAnsi"/>
+          <w:sz w:val="24"/>
+          <w:szCs w:val="24"/>
+          <w:lang w:eastAsia="en-GB"/>
+        </w:rPr>
+      </w:pPr>
+      <w:r>
+        <w:rPr>
+          <w:rFonts w:eastAsia="Times New Roman" w:cstheme="minorHAnsi"/>
+          <w:sz w:val="24"/>
+          <w:szCs w:val="24"/>
+          <w:lang w:eastAsia="en-GB"/>
+        </w:rPr>
+        <w:t>-</w:t>
+      </w:r>
+    </w:p>
+    <w:p>
+      <w:pPr>
+        <w:pBdr>
+          <w:bottom w:val="single" w:sz="6" w:space="1" w:color="auto"/>
+        </w:pBdr>
+        <w:jc w:val="both"/>
+        <w:rPr>
+          <w:rFonts w:eastAsia="Times New Roman" w:cstheme="minorHAnsi"/>
+          <w:sz w:val="24"/>
+          <w:szCs w:val="24"/>
+          <w:lang w:eastAsia="en-GB"/>
+        </w:rPr>
+      </w:pPr>
+      <w:r>
+        <w:rPr>
+          <w:rFonts w:eastAsia="Times New Roman" w:cstheme="minorHAnsi"/>
+          <w:sz w:val="24"/>
+          <w:szCs w:val="24"/>
+          <w:lang w:eastAsia="en-GB"/>
+        </w:rPr>
+        <w:t xml:space="preserve">b) </w:t>
+      </w:r>
+      <w:proofErr w:type="gramStart"/>
+      <w:r>
+        <w:rPr>
+          <w:rFonts w:eastAsia="Times New Roman" w:cstheme="minorHAnsi"/>
+          <w:sz w:val="24"/>
+          <w:szCs w:val="24"/>
+          <w:lang w:eastAsia="en-GB"/>
+        </w:rPr>
+        <w:t>important</w:t>
+      </w:r>
+      <w:proofErr w:type="gramEnd"/>
+      <w:r>
+        <w:rPr>
+          <w:rFonts w:eastAsia="Times New Roman" w:cstheme="minorHAnsi"/>
+          <w:sz w:val="24"/>
+          <w:szCs w:val="24"/>
+          <w:lang w:eastAsia="en-GB"/>
+        </w:rPr>
+        <w:t xml:space="preserve"> for technical replication</w:t>
+      </w:r>
+      <w:r>
+        <w:rPr>
+          <w:rFonts w:eastAsia="Times New Roman" w:cstheme="minorHAnsi"/>
+          <w:sz w:val="24"/>
+          <w:szCs w:val="24"/>
+          <w:lang w:eastAsia="en-GB"/>
+        </w:rPr>
+        <w:t>:</w:t>
+      </w:r>
+    </w:p>
+    <w:p>
+      <w:pPr>
+        <w:pBdr>
+          <w:bottom w:val="single" w:sz="6" w:space="1" w:color="auto"/>
+        </w:pBdr>
+        <w:jc w:val="both"/>
+        <w:rPr>
+          <w:rFonts w:eastAsia="Times New Roman" w:cstheme="minorHAnsi"/>
+          <w:sz w:val="24"/>
+          <w:szCs w:val="24"/>
+          <w:lang w:eastAsia="en-GB"/>
+        </w:rPr>
+      </w:pPr>
+      <w:r>
+        <w:rPr>
+          <w:rFonts w:eastAsia="Times New Roman" w:cstheme="minorHAnsi"/>
+          <w:sz w:val="24"/>
+          <w:szCs w:val="24"/>
+          <w:lang w:eastAsia="en-GB"/>
+        </w:rPr>
+        <w:t>-</w:t>
+      </w:r>
+    </w:p>
+    <w:p>
+      <w:pPr>
+        <w:pBdr>
+          <w:bottom w:val="single" w:sz="6" w:space="1" w:color="auto"/>
+        </w:pBdr>
+        <w:jc w:val="both"/>
+        <w:rPr>
+          <w:rFonts w:eastAsia="Times New Roman" w:cstheme="minorHAnsi"/>
+          <w:sz w:val="24"/>
+          <w:szCs w:val="24"/>
+          <w:lang w:eastAsia="en-GB"/>
+        </w:rPr>
+      </w:pPr>
+      <w:r>
+        <w:rPr>
+          <w:rFonts w:eastAsia="Times New Roman" w:cstheme="minorHAnsi"/>
+          <w:sz w:val="24"/>
+          <w:szCs w:val="24"/>
+          <w:lang w:eastAsia="en-GB"/>
+        </w:rPr>
+        <w:t>-</w:t>
+      </w:r>
+    </w:p>
+    <w:p>
+      <w:pPr>
+        <w:pBdr>
+          <w:bottom w:val="single" w:sz="6" w:space="1" w:color="auto"/>
+        </w:pBdr>
+        <w:jc w:val="both"/>
+        <w:rPr>
+          <w:rFonts w:eastAsia="Times New Roman" w:cstheme="minorHAnsi"/>
+          <w:sz w:val="24"/>
+          <w:szCs w:val="24"/>
+          <w:lang w:eastAsia="en-GB"/>
+        </w:rPr>
+      </w:pPr>
+      <w:r>
+        <w:rPr>
+          <w:rFonts w:eastAsia="Times New Roman" w:cstheme="minorHAnsi"/>
+          <w:sz w:val="24"/>
+          <w:szCs w:val="24"/>
+          <w:lang w:eastAsia="en-GB"/>
+        </w:rPr>
+        <w:t>-</w:t>
+      </w:r>
+    </w:p>
+    <w:p>
+      <w:pPr>
+        <w:pBdr>
+          <w:bottom w:val="single" w:sz="6" w:space="1" w:color="auto"/>
+        </w:pBdr>
+        <w:jc w:val="both"/>
+        <w:rPr>
+          <w:rFonts w:eastAsia="Times New Roman" w:cstheme="minorHAnsi"/>
+          <w:sz w:val="24"/>
+          <w:szCs w:val="24"/>
+          <w:lang w:eastAsia="en-GB"/>
+        </w:rPr>
+      </w:pPr>
+      <w:r>
+        <w:rPr>
+          <w:rFonts w:eastAsia="Times New Roman" w:cstheme="minorHAnsi"/>
+          <w:sz w:val="24"/>
+          <w:szCs w:val="24"/>
+          <w:lang w:eastAsia="en-GB"/>
+        </w:rPr>
+        <w:t xml:space="preserve">c) </w:t>
+      </w:r>
+      <w:proofErr w:type="gramStart"/>
+      <w:r>
+        <w:rPr>
+          <w:rFonts w:eastAsia="Times New Roman" w:cstheme="minorHAnsi"/>
+          <w:sz w:val="24"/>
+          <w:szCs w:val="24"/>
+          <w:lang w:eastAsia="en-GB"/>
+        </w:rPr>
+        <w:t>could</w:t>
+      </w:r>
+      <w:proofErr w:type="gramEnd"/>
+      <w:r>
+        <w:rPr>
+          <w:rFonts w:eastAsia="Times New Roman" w:cstheme="minorHAnsi"/>
+          <w:sz w:val="24"/>
+          <w:szCs w:val="24"/>
+          <w:lang w:eastAsia="en-GB"/>
+        </w:rPr>
+        <w:t xml:space="preserve"> be </w:t>
+      </w:r>
+      <w:r>
+        <w:rPr>
+          <w:rFonts w:eastAsia="Times New Roman" w:cstheme="minorHAnsi"/>
+          <w:sz w:val="24"/>
+          <w:szCs w:val="24"/>
+          <w:lang w:eastAsia="en-GB"/>
+        </w:rPr>
+        <w:t>applied</w:t>
+      </w:r>
+      <w:r>
+        <w:rPr>
+          <w:rFonts w:eastAsia="Times New Roman" w:cstheme="minorHAnsi"/>
+          <w:sz w:val="24"/>
+          <w:szCs w:val="24"/>
+          <w:lang w:eastAsia="en-GB"/>
+        </w:rPr>
+        <w:t xml:space="preserve"> to other experiments in neuroscience</w:t>
+      </w:r>
+      <w:r>
+        <w:rPr>
+          <w:rFonts w:eastAsia="Times New Roman" w:cstheme="minorHAnsi"/>
+          <w:sz w:val="24"/>
+          <w:szCs w:val="24"/>
+          <w:lang w:eastAsia="en-GB"/>
+        </w:rPr>
+        <w:t>:</w:t>
+      </w:r>
+    </w:p>
+    <w:p>
+      <w:pPr>
+        <w:pBdr>
+          <w:bottom w:val="single" w:sz="6" w:space="1" w:color="auto"/>
+        </w:pBdr>
+        <w:jc w:val="both"/>
+        <w:rPr>
+          <w:rFonts w:eastAsia="Times New Roman" w:cstheme="minorHAnsi"/>
+          <w:sz w:val="24"/>
+          <w:szCs w:val="24"/>
+          <w:lang w:eastAsia="en-GB"/>
+        </w:rPr>
+      </w:pPr>
+      <w:r>
+        <w:rPr>
+          <w:rFonts w:eastAsia="Times New Roman" w:cstheme="minorHAnsi"/>
+          <w:sz w:val="24"/>
+          <w:szCs w:val="24"/>
+          <w:lang w:eastAsia="en-GB"/>
+        </w:rPr>
+        <w:t>-</w:t>
+      </w:r>
+    </w:p>
+    <w:p>
+      <w:pPr>
+        <w:pBdr>
+          <w:bottom w:val="single" w:sz="6" w:space="1" w:color="auto"/>
+        </w:pBdr>
+        <w:jc w:val="both"/>
+        <w:rPr>
+          <w:rFonts w:eastAsia="Times New Roman" w:cstheme="minorHAnsi"/>
+          <w:sz w:val="24"/>
+          <w:szCs w:val="24"/>
+          <w:lang w:eastAsia="en-GB"/>
+        </w:rPr>
+      </w:pPr>
+      <w:r>
+        <w:rPr>
+          <w:rFonts w:eastAsia="Times New Roman" w:cstheme="minorHAnsi"/>
+          <w:sz w:val="24"/>
+          <w:szCs w:val="24"/>
+          <w:lang w:eastAsia="en-GB"/>
+        </w:rPr>
+        <w:t>-</w:t>
+      </w:r>
+    </w:p>
+    <w:p>
+      <w:pPr>
+        <w:pBdr>
+          <w:bottom w:val="single" w:sz="6" w:space="1" w:color="auto"/>
+        </w:pBdr>
+        <w:jc w:val="both"/>
+        <w:rPr>
+          <w:rFonts w:eastAsia="Times New Roman" w:cstheme="minorHAnsi"/>
+          <w:sz w:val="24"/>
+          <w:szCs w:val="24"/>
+          <w:lang w:eastAsia="en-GB"/>
+        </w:rPr>
+      </w:pPr>
+      <w:r>
+        <w:rPr>
+          <w:rFonts w:eastAsia="Times New Roman" w:cstheme="minorHAnsi"/>
+          <w:sz w:val="24"/>
+          <w:szCs w:val="24"/>
+          <w:lang w:eastAsia="en-GB"/>
+        </w:rPr>
+        <w:t>-</w:t>
+      </w:r>
+    </w:p>
+    <w:p>
+      <w:pPr>
+        <w:pBdr>
+          <w:bottom w:val="single" w:sz="6" w:space="1" w:color="auto"/>
+        </w:pBdr>
+        <w:jc w:val="both"/>
+        <w:rPr>
+          <w:rFonts w:eastAsia="Times New Roman" w:cstheme="minorHAnsi"/>
+          <w:sz w:val="24"/>
+          <w:szCs w:val="24"/>
+          <w:lang w:eastAsia="en-GB"/>
+        </w:rPr>
+      </w:pPr>
+      <w:r>
+        <w:rPr>
+          <w:rFonts w:eastAsia="Times New Roman" w:cstheme="minorHAnsi"/>
+          <w:sz w:val="24"/>
+          <w:szCs w:val="24"/>
+          <w:lang w:eastAsia="en-GB"/>
+        </w:rPr>
+        <w:t>-</w:t>
+      </w:r>
+    </w:p>
+    <w:p>
+      <w:pPr>
+        <w:pBdr>
+          <w:bottom w:val="single" w:sz="6" w:space="1" w:color="auto"/>
+        </w:pBdr>
+        <w:jc w:val="both"/>
       </w:pPr>
     </w:p>
     <w:p>
@@ -550,6 +1017,7 @@
         <w:jc w:val="both"/>
       </w:pPr>
       <w:r>
+        <w:lastRenderedPageBreak/>
         <w:t>What information would another researcher need to understand or reproduce your data (the structural metadata)?</w:t>
       </w:r>
     </w:p>
@@ -558,23 +1026,7 @@
         <w:jc w:val="both"/>
       </w:pPr>
       <w:r>
-        <w:t>-</w:t>
-      </w:r>
-    </w:p>
-    <w:p>
-      <w:pPr>
-        <w:jc w:val="both"/>
-      </w:pPr>
-      <w:r>
-        <w:t>-</w:t>
-      </w:r>
-    </w:p>
-    <w:p>
-      <w:pPr>
-        <w:jc w:val="both"/>
-      </w:pPr>
-      <w:r>
-        <w:t>-</w:t>
+        <w:t>**Think as a consumer** of your data not the producer!</w:t>
       </w:r>
     </w:p>
     <w:p>
@@ -611,19 +1063,92 @@
         <w:jc w:val="both"/>
       </w:pPr>
       <w:r>
-        <w:t>I</w:t>
-      </w:r>
-      <w:r>
-        <w:t>ts purpose or experimental hypothesis</w:t>
-      </w:r>
-    </w:p>
-    <w:p>
-      <w:pPr>
-        <w:jc w:val="both"/>
-      </w:pPr>
-      <w:r>
-        <w:t>Write down and compare your proposals, can we find some common elements?</w:t>
-      </w:r>
+        <w:t>Experiment</w:t>
+      </w:r>
+      <w:r>
+        <w:t xml:space="preserve"> purpose or experimental hypothesis</w:t>
+      </w:r>
+    </w:p>
+    <w:p>
+      <w:pPr>
+        <w:pStyle w:val="ListParagraph"/>
+        <w:ind w:left="360"/>
+        <w:jc w:val="both"/>
+      </w:pPr>
+      <w:bookmarkStart w:id="0" w:name="_GoBack"/>
+      <w:bookmarkEnd w:id="0"/>
+    </w:p>
+    <w:p>
+      <w:pPr>
+        <w:jc w:val="both"/>
+      </w:pPr>
+      <w:r>
+        <w:t>Write down your proposals</w:t>
+      </w:r>
+      <w:r>
+        <w:t>:</w:t>
+      </w:r>
+    </w:p>
+    <w:p>
+      <w:pPr>
+        <w:jc w:val="both"/>
+      </w:pPr>
+      <w:r>
+        <w:t>-</w:t>
+      </w:r>
+    </w:p>
+    <w:p>
+      <w:pPr>
+        <w:jc w:val="both"/>
+      </w:pPr>
+      <w:r>
+        <w:t>-</w:t>
+      </w:r>
+    </w:p>
+    <w:p>
+      <w:pPr>
+        <w:jc w:val="both"/>
+      </w:pPr>
+      <w:r>
+        <w:t>-</w:t>
+      </w:r>
+    </w:p>
+    <w:p>
+      <w:pPr>
+        <w:jc w:val="both"/>
+      </w:pPr>
+      <w:r>
+        <w:t>-</w:t>
+      </w:r>
+    </w:p>
+    <w:p>
+      <w:pPr>
+        <w:jc w:val="both"/>
+      </w:pPr>
+      <w:r>
+        <w:t>-</w:t>
+      </w:r>
+    </w:p>
+    <w:p>
+      <w:pPr>
+        <w:jc w:val="both"/>
+      </w:pPr>
+      <w:r>
+        <w:t>-</w:t>
+      </w:r>
+    </w:p>
+    <w:p>
+      <w:pPr>
+        <w:jc w:val="both"/>
+      </w:pPr>
+      <w:r>
+        <w:t>-</w:t>
+      </w:r>
+    </w:p>
+    <w:p>
+      <w:pPr>
+        <w:jc w:val="both"/>
+      </w:pPr>
     </w:p>
     <w:p>
       <w:pPr>
@@ -637,342 +1162,6 @@
       <w:pPr>
         <w:jc w:val="both"/>
       </w:pPr>
-    </w:p>
-    <w:p>
-      <w:pPr>
-        <w:jc w:val="both"/>
-        <w:rPr>
-          <w:b/>
-          <w:bCs/>
-        </w:rPr>
-      </w:pPr>
-      <w:r>
-        <w:rPr>
-          <w:b/>
-          <w:bCs/>
-        </w:rPr>
-        <w:t xml:space="preserve">Exercise 4. </w:t>
-      </w:r>
-      <w:r>
-        <w:rPr>
-          <w:b/>
-          <w:bCs/>
-        </w:rPr>
-        <w:t>Metadata</w:t>
-      </w:r>
-      <w:r>
-        <w:rPr>
-          <w:b/>
-          <w:bCs/>
-        </w:rPr>
-        <w:t xml:space="preserve"> Quiz</w:t>
-      </w:r>
-    </w:p>
-    <w:p>
-      <w:pPr>
-        <w:jc w:val="both"/>
-      </w:pPr>
-      <w:r>
-        <w:rPr>
-          <w:rFonts w:cstheme="minorHAnsi"/>
-        </w:rPr>
-        <w:t xml:space="preserve">Which of the following statements about </w:t>
-      </w:r>
-      <w:r>
-        <w:rPr>
-          <w:rFonts w:cstheme="minorHAnsi"/>
-        </w:rPr>
-        <w:t xml:space="preserve">Metadata </w:t>
-      </w:r>
-      <w:r>
-        <w:rPr>
-          <w:rFonts w:cstheme="minorHAnsi"/>
-        </w:rPr>
-        <w:t>are true/false?</w:t>
-      </w:r>
-      <w:r>
-        <w:rPr>
-          <w:rFonts w:cstheme="minorHAnsi"/>
-        </w:rPr>
-        <w:t xml:space="preserve"> </w:t>
-      </w:r>
-      <w:r>
-        <w:t>(</w:t>
-      </w:r>
-      <w:proofErr w:type="gramStart"/>
-      <w:r>
-        <w:t>type</w:t>
-      </w:r>
-      <w:proofErr w:type="gramEnd"/>
-      <w:r>
-        <w:t xml:space="preserve"> T or F next to each statement)</w:t>
-      </w:r>
-    </w:p>
-    <w:p>
-      <w:pPr>
-        <w:pStyle w:val="NormalWeb"/>
-        <w:jc w:val="both"/>
-        <w:rPr>
-          <w:rFonts w:asciiTheme="minorHAnsi" w:hAnsiTheme="minorHAnsi" w:cstheme="minorHAnsi"/>
-          <w:sz w:val="22"/>
-          <w:szCs w:val="22"/>
-        </w:rPr>
-      </w:pPr>
-    </w:p>
-    <w:p>
-      <w:pPr>
-        <w:pStyle w:val="NormalWeb"/>
-        <w:jc w:val="both"/>
-        <w:rPr>
-          <w:rFonts w:asciiTheme="minorHAnsi" w:hAnsiTheme="minorHAnsi" w:cstheme="minorHAnsi"/>
-          <w:b/>
-          <w:bCs/>
-          <w:sz w:val="22"/>
-          <w:szCs w:val="22"/>
-        </w:rPr>
-      </w:pPr>
-      <w:r>
-        <w:rPr>
-          <w:rFonts w:asciiTheme="minorHAnsi" w:hAnsiTheme="minorHAnsi" w:cstheme="minorHAnsi"/>
-          <w:b/>
-          <w:bCs/>
-          <w:sz w:val="22"/>
-          <w:szCs w:val="22"/>
-        </w:rPr>
-        <w:t>&lt;Add in questions here&gt;</w:t>
-      </w:r>
-    </w:p>
-    <w:p>
-      <w:pPr>
-        <w:pStyle w:val="NormalWeb"/>
-        <w:jc w:val="both"/>
-        <w:rPr>
-          <w:rFonts w:asciiTheme="minorHAnsi" w:hAnsiTheme="minorHAnsi" w:cstheme="minorHAnsi"/>
-          <w:b/>
-          <w:bCs/>
-          <w:sz w:val="22"/>
-          <w:szCs w:val="22"/>
-        </w:rPr>
-      </w:pPr>
-    </w:p>
-    <w:p>
-      <w:pPr>
-        <w:pBdr>
-          <w:bottom w:val="single" w:sz="6" w:space="1" w:color="auto"/>
-        </w:pBdr>
-        <w:spacing w:before="100" w:beforeAutospacing="1" w:after="100" w:afterAutospacing="1" w:line="240" w:lineRule="auto"/>
-        <w:jc w:val="both"/>
-        <w:rPr>
-          <w:rFonts w:cstheme="minorHAnsi"/>
-        </w:rPr>
-      </w:pPr>
-    </w:p>
-    <w:p>
-      <w:pPr>
-        <w:rPr>
-          <w:b/>
-          <w:bCs/>
-        </w:rPr>
-      </w:pPr>
-      <w:r>
-        <w:rPr>
-          <w:b/>
-          <w:bCs/>
-        </w:rPr>
-        <w:lastRenderedPageBreak/>
-        <w:t>Feedback</w:t>
-      </w:r>
-      <w:r>
-        <w:rPr>
-          <w:b/>
-          <w:bCs/>
-        </w:rPr>
-        <w:t xml:space="preserve">. </w:t>
-      </w:r>
-      <w:r>
-        <w:rPr>
-          <w:b/>
-          <w:bCs/>
-        </w:rPr>
-        <w:t>Help us improve!</w:t>
-      </w:r>
-    </w:p>
-    <w:p/>
-    <w:p>
-      <w:r>
-        <w:t>1.      How do you feel about the presented topics after this session (type +1 next to the statement that best describes your feeling):</w:t>
-      </w:r>
-    </w:p>
-    <w:p>
-      <w:r>
-        <w:t> </w:t>
-      </w:r>
-    </w:p>
-    <w:p>
-      <w:r>
-        <w:t>•       I am more confused:</w:t>
-      </w:r>
-    </w:p>
-    <w:p>
-      <w:r>
-        <w:t>•       I have a better understanding of them now:</w:t>
-      </w:r>
-    </w:p>
-    <w:p>
-      <w:r>
-        <w:t>•       My knowledge has not changed much:</w:t>
-      </w:r>
-    </w:p>
-    <w:p>
-      <w:r>
-        <w:t> </w:t>
-      </w:r>
-    </w:p>
-    <w:p>
-      <w:r>
-        <w:t>2.      Thinking of your knowledge of the lesson topic and its presentation,</w:t>
-      </w:r>
-    </w:p>
-    <w:p>
-      <w:r>
-        <w:t xml:space="preserve">which one of the statements best characterize your </w:t>
-      </w:r>
-      <w:proofErr w:type="gramStart"/>
-      <w:r>
-        <w:t>experience (type +1</w:t>
-      </w:r>
-      <w:proofErr w:type="gramEnd"/>
-    </w:p>
-    <w:p>
-      <w:r>
-        <w:t>next to the statement)</w:t>
-      </w:r>
-    </w:p>
-    <w:p>
-      <w:r>
-        <w:t> </w:t>
-      </w:r>
-    </w:p>
-    <w:p>
-      <w:r>
-        <w:t>•       I am a novice, and I found the course useful/informative:</w:t>
-      </w:r>
-    </w:p>
-    <w:p>
-      <w:r>
-        <w:t>•       I am a novice, but I think the course should be improved:</w:t>
-      </w:r>
-    </w:p>
-    <w:p>
-      <w:r>
-        <w:t>•       I have experience in the presented area, but I found the course</w:t>
-      </w:r>
-    </w:p>
-    <w:p>
-      <w:r>
-        <w:t>useful/informative:</w:t>
-      </w:r>
-    </w:p>
-    <w:p>
-      <w:r>
-        <w:t>•       I have experience in the presented area, and I think the course could</w:t>
-      </w:r>
-    </w:p>
-    <w:p>
-      <w:r>
-        <w:t>be improved:</w:t>
-      </w:r>
-    </w:p>
-    <w:p>
-      <w:r>
-        <w:t> </w:t>
-      </w:r>
-    </w:p>
-    <w:p>
-      <w:r>
-        <w:t>3.      How was the pace of the lesson:</w:t>
-      </w:r>
-    </w:p>
-    <w:p>
-      <w:r>
-        <w:t>•       Too fast:</w:t>
-      </w:r>
-    </w:p>
-    <w:p>
-      <w:r>
-        <w:t>•       About right:</w:t>
-      </w:r>
-    </w:p>
-    <w:p>
-      <w:r>
-        <w:t>•       Too slow:</w:t>
-      </w:r>
-    </w:p>
-    <w:p>
-      <w:r>
-        <w:t> </w:t>
-      </w:r>
-    </w:p>
-    <w:p>
-      <w:r>
-        <w:t>4.      If the lesson had to be 5 minutes shorter, what would you remove:</w:t>
-      </w:r>
-    </w:p>
-    <w:p>
-      <w:r>
-        <w:t> </w:t>
-      </w:r>
-    </w:p>
-    <w:p>
-      <w:r>
-        <w:t>-</w:t>
-      </w:r>
-    </w:p>
-    <w:p>
-      <w:r>
-        <w:t>-</w:t>
-      </w:r>
-    </w:p>
-    <w:p>
-      <w:r>
-        <w:t>-</w:t>
-      </w:r>
-    </w:p>
-    <w:p>
-      <w:r>
-        <w:t> </w:t>
-      </w:r>
-    </w:p>
-    <w:p>
-      <w:r>
-        <w:lastRenderedPageBreak/>
-        <w:t>5. If the lesson could be 5 minutes longer, what would you add or spend</w:t>
-      </w:r>
-    </w:p>
-    <w:p>
-      <w:r>
-        <w:t>more time on:</w:t>
-      </w:r>
-    </w:p>
-    <w:p>
-      <w:r>
-        <w:t> </w:t>
-      </w:r>
-    </w:p>
-    <w:p>
-      <w:r>
-        <w:t>-</w:t>
-      </w:r>
-    </w:p>
-    <w:p>
-      <w:r>
-        <w:t>-</w:t>
-      </w:r>
-    </w:p>
-    <w:p>
-      <w:r>
-        <w:t>-</w:t>
-      </w:r>
     </w:p>
     <w:p>
       <w:pPr>
@@ -1012,7 +1201,7 @@
 </file>
 
 <file path=word/numbering.xml><?xml version="1.0" encoding="utf-8"?>
-<w:numbering xmlns:wpc="http://schemas.microsoft.com/office/word/2010/wordprocessingCanvas" xmlns:cx="http://schemas.microsoft.com/office/drawing/2014/chartex" xmlns:cx1="http://schemas.microsoft.com/office/drawing/2015/9/8/chartex" xmlns:cx2="http://schemas.microsoft.com/office/drawing/2015/10/21/chartex" xmlns:cx3="http://schemas.microsoft.com/office/drawing/2016/5/9/chartex" xmlns:cx4="http://schemas.microsoft.com/office/drawing/2016/5/10/chartex" xmlns:cx5="http://schemas.microsoft.com/office/drawing/2016/5/11/chartex" xmlns:cx6="http://schemas.microsoft.com/office/drawing/2016/5/12/chartex" xmlns:cx7="http://schemas.microsoft.com/office/drawing/2016/5/13/chartex" xmlns:cx8="http://schemas.microsoft.com/office/drawing/2016/5/14/chartex" xmlns:mc="http://schemas.openxmlformats.org/markup-compatibility/2006" xmlns:aink="http://schemas.microsoft.com/office/drawing/2016/ink" xmlns:am3d="http://schemas.microsoft.com/office/drawing/2017/model3d" xmlns:o="urn:schemas-microsoft-com:office:office" xmlns:r="http://schemas.openxmlformats.org/officeDocument/2006/relationships" xmlns:m="http://schemas.openxmlformats.org/officeDocument/2006/math" xmlns:v="urn:schemas-microsoft-com:vml" xmlns:wp14="http://schemas.microsoft.com/office/word/2010/wordprocessingDrawing" xmlns:wp="http://schemas.openxmlformats.org/drawingml/2006/wordprocessingDrawing" xmlns:w10="urn:schemas-microsoft-com:office:word" xmlns:w="http://schemas.openxmlformats.org/wordprocessingml/2006/main" xmlns:w14="http://schemas.microsoft.com/office/word/2010/wordml" xmlns:w15="http://schemas.microsoft.com/office/word/2012/wordml" xmlns:w16cex="http://schemas.microsoft.com/office/word/2018/wordml/cex" xmlns:w16cid="http://schemas.microsoft.com/office/word/2016/wordml/cid" xmlns:w16="http://schemas.microsoft.com/office/word/2018/wordml" xmlns:w16se="http://schemas.microsoft.com/office/word/2015/wordml/symex" xmlns:wpg="http://schemas.microsoft.com/office/word/2010/wordprocessingGroup" xmlns:wpi="http://schemas.microsoft.com/office/word/2010/wordprocessingInk" xmlns:wne="http://schemas.microsoft.com/office/word/2006/wordml" xmlns:wps="http://schemas.microsoft.com/office/word/2010/wordprocessingShape" mc:Ignorable="w14 w15 w16se w16cid w16 w16cex wp14">
+<w:numbering xmlns:wpc="http://schemas.microsoft.com/office/word/2010/wordprocessingCanvas" xmlns:cx="http://schemas.microsoft.com/office/drawing/2014/chartex" xmlns:cx1="http://schemas.microsoft.com/office/drawing/2015/9/8/chartex" xmlns:mc="http://schemas.openxmlformats.org/markup-compatibility/2006" xmlns:o="urn:schemas-microsoft-com:office:office" xmlns:r="http://schemas.openxmlformats.org/officeDocument/2006/relationships" xmlns:m="http://schemas.openxmlformats.org/officeDocument/2006/math" xmlns:v="urn:schemas-microsoft-com:vml" xmlns:wp14="http://schemas.microsoft.com/office/word/2010/wordprocessingDrawing" xmlns:wp="http://schemas.openxmlformats.org/drawingml/2006/wordprocessingDrawing" xmlns:w10="urn:schemas-microsoft-com:office:word" xmlns:w="http://schemas.openxmlformats.org/wordprocessingml/2006/main" xmlns:w14="http://schemas.microsoft.com/office/word/2010/wordml" xmlns:w15="http://schemas.microsoft.com/office/word/2012/wordml" xmlns:w16se="http://schemas.microsoft.com/office/word/2015/wordml/symex" xmlns:wpg="http://schemas.microsoft.com/office/word/2010/wordprocessingGroup" xmlns:wpi="http://schemas.microsoft.com/office/word/2010/wordprocessingInk" xmlns:wne="http://schemas.microsoft.com/office/word/2006/wordml" xmlns:wps="http://schemas.microsoft.com/office/word/2010/wordprocessingShape" mc:Ignorable="w14 w15 w16se wp14">
   <w:abstractNum w:abstractNumId="0" w15:restartNumberingAfterBreak="0">
     <w:nsid w:val="05584291"/>
     <w:multiLevelType w:val="hybridMultilevel"/>
@@ -1022,7 +1211,7 @@
       <w:lvlText w:val="-"/>
       <w:lvlJc w:val="left"/>
       <w:pPr>
-        <w:ind w:left="720" w:hanging="360"/>
+        <w:ind w:left="360" w:hanging="360"/>
       </w:pPr>
       <w:rPr>
         <w:rFonts w:ascii="Calibri" w:eastAsiaTheme="minorHAnsi" w:hAnsi="Calibri" w:cstheme="minorBidi" w:hint="default"/>
@@ -1034,7 +1223,7 @@
       <w:lvlText w:val="o"/>
       <w:lvlJc w:val="left"/>
       <w:pPr>
-        <w:ind w:left="1440" w:hanging="360"/>
+        <w:ind w:left="1080" w:hanging="360"/>
       </w:pPr>
       <w:rPr>
         <w:rFonts w:ascii="Courier New" w:hAnsi="Courier New" w:cs="Courier New" w:hint="default"/>
@@ -1046,7 +1235,7 @@
       <w:lvlText w:val=""/>
       <w:lvlJc w:val="left"/>
       <w:pPr>
-        <w:ind w:left="2160" w:hanging="360"/>
+        <w:ind w:left="1800" w:hanging="360"/>
       </w:pPr>
       <w:rPr>
         <w:rFonts w:ascii="Wingdings" w:hAnsi="Wingdings" w:hint="default"/>
@@ -1058,7 +1247,7 @@
       <w:lvlText w:val=""/>
       <w:lvlJc w:val="left"/>
       <w:pPr>
-        <w:ind w:left="2880" w:hanging="360"/>
+        <w:ind w:left="2520" w:hanging="360"/>
       </w:pPr>
       <w:rPr>
         <w:rFonts w:ascii="Symbol" w:hAnsi="Symbol" w:hint="default"/>
@@ -1070,7 +1259,7 @@
       <w:lvlText w:val="o"/>
       <w:lvlJc w:val="left"/>
       <w:pPr>
-        <w:ind w:left="3600" w:hanging="360"/>
+        <w:ind w:left="3240" w:hanging="360"/>
       </w:pPr>
       <w:rPr>
         <w:rFonts w:ascii="Courier New" w:hAnsi="Courier New" w:cs="Courier New" w:hint="default"/>
@@ -1082,7 +1271,7 @@
       <w:lvlText w:val=""/>
       <w:lvlJc w:val="left"/>
       <w:pPr>
-        <w:ind w:left="4320" w:hanging="360"/>
+        <w:ind w:left="3960" w:hanging="360"/>
       </w:pPr>
       <w:rPr>
         <w:rFonts w:ascii="Wingdings" w:hAnsi="Wingdings" w:hint="default"/>
@@ -1094,7 +1283,7 @@
       <w:lvlText w:val=""/>
       <w:lvlJc w:val="left"/>
       <w:pPr>
-        <w:ind w:left="5040" w:hanging="360"/>
+        <w:ind w:left="4680" w:hanging="360"/>
       </w:pPr>
       <w:rPr>
         <w:rFonts w:ascii="Symbol" w:hAnsi="Symbol" w:hint="default"/>
@@ -1106,7 +1295,7 @@
       <w:lvlText w:val="o"/>
       <w:lvlJc w:val="left"/>
       <w:pPr>
-        <w:ind w:left="5760" w:hanging="360"/>
+        <w:ind w:left="5400" w:hanging="360"/>
       </w:pPr>
       <w:rPr>
         <w:rFonts w:ascii="Courier New" w:hAnsi="Courier New" w:cs="Courier New" w:hint="default"/>
@@ -1118,7 +1307,7 @@
       <w:lvlText w:val=""/>
       <w:lvlJc w:val="left"/>
       <w:pPr>
-        <w:ind w:left="6480" w:hanging="360"/>
+        <w:ind w:left="6120" w:hanging="360"/>
       </w:pPr>
       <w:rPr>
         <w:rFonts w:ascii="Wingdings" w:hAnsi="Wingdings" w:hint="default"/>
@@ -1824,7 +2013,7 @@
 </file>
 
 <file path=word/styles.xml><?xml version="1.0" encoding="utf-8"?>
-<w:styles xmlns:mc="http://schemas.openxmlformats.org/markup-compatibility/2006" xmlns:r="http://schemas.openxmlformats.org/officeDocument/2006/relationships" xmlns:w="http://schemas.openxmlformats.org/wordprocessingml/2006/main" xmlns:w14="http://schemas.microsoft.com/office/word/2010/wordml" xmlns:w15="http://schemas.microsoft.com/office/word/2012/wordml" xmlns:w16cex="http://schemas.microsoft.com/office/word/2018/wordml/cex" xmlns:w16cid="http://schemas.microsoft.com/office/word/2016/wordml/cid" xmlns:w16="http://schemas.microsoft.com/office/word/2018/wordml" xmlns:w16se="http://schemas.microsoft.com/office/word/2015/wordml/symex" mc:Ignorable="w14 w15 w16se w16cid w16 w16cex">
+<w:styles xmlns:mc="http://schemas.openxmlformats.org/markup-compatibility/2006" xmlns:r="http://schemas.openxmlformats.org/officeDocument/2006/relationships" xmlns:w="http://schemas.openxmlformats.org/wordprocessingml/2006/main" xmlns:w14="http://schemas.microsoft.com/office/word/2010/wordml" xmlns:w15="http://schemas.microsoft.com/office/word/2012/wordml" xmlns:w16se="http://schemas.microsoft.com/office/word/2015/wordml/symex" mc:Ignorable="w14 w15 w16se">
   <w:docDefaults>
     <w:rPrDefault>
       <w:rPr>
@@ -1840,7 +2029,7 @@
       </w:pPr>
     </w:pPrDefault>
   </w:docDefaults>
-  <w:latentStyles w:defLockedState="0" w:defUIPriority="99" w:defSemiHidden="0" w:defUnhideWhenUsed="0" w:defQFormat="0" w:count="376">
+  <w:latentStyles w:defLockedState="0" w:defUIPriority="99" w:defSemiHidden="0" w:defUnhideWhenUsed="0" w:defQFormat="0" w:count="371">
     <w:lsdException w:name="Normal" w:uiPriority="0" w:qFormat="1"/>
     <w:lsdException w:name="heading 1" w:uiPriority="9" w:qFormat="1"/>
     <w:lsdException w:name="heading 2" w:semiHidden="1" w:uiPriority="9" w:unhideWhenUsed="1" w:qFormat="1"/>
@@ -2212,11 +2401,6 @@
     <w:lsdException w:name="List Table 5 Dark Accent 6" w:uiPriority="50"/>
     <w:lsdException w:name="List Table 6 Colorful Accent 6" w:uiPriority="51"/>
     <w:lsdException w:name="List Table 7 Colorful Accent 6" w:uiPriority="52"/>
-    <w:lsdException w:name="Mention" w:semiHidden="1" w:unhideWhenUsed="1"/>
-    <w:lsdException w:name="Smart Hyperlink" w:semiHidden="1" w:unhideWhenUsed="1"/>
-    <w:lsdException w:name="Hashtag" w:semiHidden="1" w:unhideWhenUsed="1"/>
-    <w:lsdException w:name="Unresolved Mention" w:semiHidden="1" w:unhideWhenUsed="1"/>
-    <w:lsdException w:name="Smart Link" w:semiHidden="1" w:unhideWhenUsed="1"/>
   </w:latentStyles>
   <w:style w:type="paragraph" w:default="1" w:styleId="Normal">
     <w:name w:val="Normal"/>
@@ -2280,7 +2464,7 @@
       <w:u w:val="single"/>
     </w:rPr>
   </w:style>
-  <w:style w:type="character" w:styleId="UnresolvedMention">
+  <w:style w:type="character" w:customStyle="1" w:styleId="UnresolvedMention">
     <w:name w:val="Unresolved Mention"/>
     <w:basedOn w:val="DefaultParagraphFont"/>
     <w:uiPriority w:val="99"/>
@@ -2609,7 +2793,7 @@
 </file>
 
 <file path=customXml/itemProps1.xml><?xml version="1.0" encoding="utf-8"?>
-<ds:datastoreItem xmlns:ds="http://schemas.openxmlformats.org/officeDocument/2006/customXml" ds:itemID="{C8C1DA7D-40B0-B143-ACA8-765F9E859D69}">
+<ds:datastoreItem xmlns:ds="http://schemas.openxmlformats.org/officeDocument/2006/customXml" ds:itemID="{B9D95C59-5987-4BAB-B754-5C6BD35E3FF4}">
   <ds:schemaRefs>
     <ds:schemaRef ds:uri="http://schemas.openxmlformats.org/officeDocument/2006/bibliography"/>
   </ds:schemaRefs>

</xml_diff>

<commit_message>
changed 04 and 06 slides and 04 notebook doc
</commit_message>
<xml_diff>
--- a/instructors/04-Metadata Episode Notebook_v2.docx
+++ b/instructors/04-Metadata Episode Notebook_v2.docx
@@ -1,6 +1,6 @@
 
 <file path=word/document.xml><?xml version="1.0" encoding="utf-8"?>
-<w:document xmlns:wpc="http://schemas.microsoft.com/office/word/2010/wordprocessingCanvas" xmlns:cx="http://schemas.microsoft.com/office/drawing/2014/chartex" xmlns:cx1="http://schemas.microsoft.com/office/drawing/2015/9/8/chartex" xmlns:mc="http://schemas.openxmlformats.org/markup-compatibility/2006" xmlns:o="urn:schemas-microsoft-com:office:office" xmlns:r="http://schemas.openxmlformats.org/officeDocument/2006/relationships" xmlns:m="http://schemas.openxmlformats.org/officeDocument/2006/math" xmlns:v="urn:schemas-microsoft-com:vml" xmlns:wp14="http://schemas.microsoft.com/office/word/2010/wordprocessingDrawing" xmlns:wp="http://schemas.openxmlformats.org/drawingml/2006/wordprocessingDrawing" xmlns:w10="urn:schemas-microsoft-com:office:word" xmlns:w="http://schemas.openxmlformats.org/wordprocessingml/2006/main" xmlns:w14="http://schemas.microsoft.com/office/word/2010/wordml" xmlns:w15="http://schemas.microsoft.com/office/word/2012/wordml" xmlns:w16se="http://schemas.microsoft.com/office/word/2015/wordml/symex" xmlns:wpg="http://schemas.microsoft.com/office/word/2010/wordprocessingGroup" xmlns:wpi="http://schemas.microsoft.com/office/word/2010/wordprocessingInk" xmlns:wne="http://schemas.microsoft.com/office/word/2006/wordml" xmlns:wps="http://schemas.microsoft.com/office/word/2010/wordprocessingShape" mc:Ignorable="w14 w15 w16se wp14">
+<w:document xmlns:wpc="http://schemas.microsoft.com/office/word/2010/wordprocessingCanvas" xmlns:cx="http://schemas.microsoft.com/office/drawing/2014/chartex" xmlns:cx1="http://schemas.microsoft.com/office/drawing/2015/9/8/chartex" xmlns:cx2="http://schemas.microsoft.com/office/drawing/2015/10/21/chartex" xmlns:cx3="http://schemas.microsoft.com/office/drawing/2016/5/9/chartex" xmlns:cx4="http://schemas.microsoft.com/office/drawing/2016/5/10/chartex" xmlns:cx5="http://schemas.microsoft.com/office/drawing/2016/5/11/chartex" xmlns:cx6="http://schemas.microsoft.com/office/drawing/2016/5/12/chartex" xmlns:cx7="http://schemas.microsoft.com/office/drawing/2016/5/13/chartex" xmlns:cx8="http://schemas.microsoft.com/office/drawing/2016/5/14/chartex" xmlns:mc="http://schemas.openxmlformats.org/markup-compatibility/2006" xmlns:aink="http://schemas.microsoft.com/office/drawing/2016/ink" xmlns:am3d="http://schemas.microsoft.com/office/drawing/2017/model3d" xmlns:o="urn:schemas-microsoft-com:office:office" xmlns:r="http://schemas.openxmlformats.org/officeDocument/2006/relationships" xmlns:m="http://schemas.openxmlformats.org/officeDocument/2006/math" xmlns:v="urn:schemas-microsoft-com:vml" xmlns:wp14="http://schemas.microsoft.com/office/word/2010/wordprocessingDrawing" xmlns:wp="http://schemas.openxmlformats.org/drawingml/2006/wordprocessingDrawing" xmlns:w10="urn:schemas-microsoft-com:office:word" xmlns:w="http://schemas.openxmlformats.org/wordprocessingml/2006/main" xmlns:w14="http://schemas.microsoft.com/office/word/2010/wordml" xmlns:w15="http://schemas.microsoft.com/office/word/2012/wordml" xmlns:w16cex="http://schemas.microsoft.com/office/word/2018/wordml/cex" xmlns:w16cid="http://schemas.microsoft.com/office/word/2016/wordml/cid" xmlns:w16="http://schemas.microsoft.com/office/word/2018/wordml" xmlns:w16sdtdh="http://schemas.microsoft.com/office/word/2020/wordml/sdtdatahash" xmlns:w16se="http://schemas.microsoft.com/office/word/2015/wordml/symex" xmlns:wpg="http://schemas.microsoft.com/office/word/2010/wordprocessingGroup" xmlns:wpi="http://schemas.microsoft.com/office/word/2010/wordprocessingInk" xmlns:wne="http://schemas.microsoft.com/office/word/2006/wordml" xmlns:wps="http://schemas.microsoft.com/office/word/2010/wordprocessingShape" mc:Ignorable="w14 w15 w16se w16cid w16 w16cex w16sdtdh wp14">
   <w:body>
     <w:p>
       <w:pPr>
@@ -265,7 +265,21 @@
           <w:b/>
           <w:bCs/>
         </w:rPr>
-        <w:t>Minima Information Standards</w:t>
+        <w:t>Minima</w:t>
+      </w:r>
+      <w:r>
+        <w:rPr>
+          <w:b/>
+          <w:bCs/>
+        </w:rPr>
+        <w:t>l</w:t>
+      </w:r>
+      <w:r>
+        <w:rPr>
+          <w:b/>
+          <w:bCs/>
+        </w:rPr>
+        <w:t xml:space="preserve"> Information Standards</w:t>
       </w:r>
     </w:p>
     <w:p>
@@ -456,43 +470,14 @@
           <w:lang w:eastAsia="en-GB"/>
         </w:rPr>
       </w:pPr>
-      <w:proofErr w:type="gramStart"/>
-      <w:r>
-        <w:rPr>
-          <w:rFonts w:eastAsia="Times New Roman" w:cstheme="minorHAnsi"/>
-          <w:sz w:val="24"/>
-          <w:szCs w:val="24"/>
-          <w:lang w:eastAsia="en-GB"/>
-        </w:rPr>
-        <w:t>which</w:t>
-      </w:r>
-      <w:proofErr w:type="gramEnd"/>
-      <w:r>
-        <w:rPr>
-          <w:rFonts w:eastAsia="Times New Roman" w:cstheme="minorHAnsi"/>
-          <w:sz w:val="24"/>
-          <w:szCs w:val="24"/>
-          <w:lang w:eastAsia="en-GB"/>
-        </w:rPr>
-        <w:t xml:space="preserve"> contains </w:t>
-      </w:r>
-      <w:r>
-        <w:rPr>
-          <w:rFonts w:eastAsia="Times New Roman" w:cstheme="minorHAnsi"/>
-          <w:sz w:val="24"/>
-          <w:szCs w:val="24"/>
-          <w:lang w:eastAsia="en-GB"/>
-        </w:rPr>
-        <w:t>recommendations</w:t>
-      </w:r>
-      <w:r>
-        <w:rPr>
-          <w:rFonts w:eastAsia="Times New Roman" w:cstheme="minorHAnsi"/>
-          <w:sz w:val="24"/>
-          <w:szCs w:val="24"/>
-          <w:lang w:eastAsia="en-GB"/>
-        </w:rPr>
-        <w:t xml:space="preserve"> for reporting the use of electrophysiology in a neuroscience study.   (Neuroscience (or neurobiology) is the scientific study of the nervous system).</w:t>
+      <w:r>
+        <w:rPr>
+          <w:rFonts w:eastAsia="Times New Roman" w:cstheme="minorHAnsi"/>
+          <w:sz w:val="24"/>
+          <w:szCs w:val="24"/>
+          <w:lang w:eastAsia="en-GB"/>
+        </w:rPr>
+        <w:t>which contains recommendations for reporting the use of electrophysiology in a neuroscience study.   (Neuroscience (or neurobiology) is the scientific study of the nervous system).</w:t>
       </w:r>
     </w:p>
     <w:p>
@@ -552,27 +537,7 @@
           <w:szCs w:val="24"/>
           <w:lang w:eastAsia="en-GB"/>
         </w:rPr>
-        <w:t xml:space="preserve">a) </w:t>
-      </w:r>
-      <w:proofErr w:type="gramStart"/>
-      <w:r>
-        <w:rPr>
-          <w:rFonts w:eastAsia="Times New Roman" w:cstheme="minorHAnsi"/>
-          <w:sz w:val="24"/>
-          <w:szCs w:val="24"/>
-          <w:lang w:eastAsia="en-GB"/>
-        </w:rPr>
-        <w:t>important</w:t>
-      </w:r>
-      <w:proofErr w:type="gramEnd"/>
-      <w:r>
-        <w:rPr>
-          <w:rFonts w:eastAsia="Times New Roman" w:cstheme="minorHAnsi"/>
-          <w:sz w:val="24"/>
-          <w:szCs w:val="24"/>
-          <w:lang w:eastAsia="en-GB"/>
-        </w:rPr>
-        <w:t xml:space="preserve"> for understanding and reuse of data</w:t>
+        <w:t>a) important for understanding and reuse of data</w:t>
       </w:r>
       <w:r>
         <w:rPr>
@@ -696,27 +661,7 @@
           <w:szCs w:val="24"/>
           <w:lang w:eastAsia="en-GB"/>
         </w:rPr>
-        <w:t xml:space="preserve">b) </w:t>
-      </w:r>
-      <w:proofErr w:type="gramStart"/>
-      <w:r>
-        <w:rPr>
-          <w:rFonts w:eastAsia="Times New Roman" w:cstheme="minorHAnsi"/>
-          <w:sz w:val="24"/>
-          <w:szCs w:val="24"/>
-          <w:lang w:eastAsia="en-GB"/>
-        </w:rPr>
-        <w:t>important</w:t>
-      </w:r>
-      <w:proofErr w:type="gramEnd"/>
-      <w:r>
-        <w:rPr>
-          <w:rFonts w:eastAsia="Times New Roman" w:cstheme="minorHAnsi"/>
-          <w:sz w:val="24"/>
-          <w:szCs w:val="24"/>
-          <w:lang w:eastAsia="en-GB"/>
-        </w:rPr>
-        <w:t xml:space="preserve"> for technical replication</w:t>
+        <w:t>b) important for technical replication</w:t>
       </w:r>
       <w:r>
         <w:rPr>
@@ -817,45 +762,7 @@
           <w:szCs w:val="24"/>
           <w:lang w:eastAsia="en-GB"/>
         </w:rPr>
-        <w:t xml:space="preserve">c) </w:t>
-      </w:r>
-      <w:proofErr w:type="gramStart"/>
-      <w:r>
-        <w:rPr>
-          <w:rFonts w:eastAsia="Times New Roman" w:cstheme="minorHAnsi"/>
-          <w:sz w:val="24"/>
-          <w:szCs w:val="24"/>
-          <w:lang w:eastAsia="en-GB"/>
-        </w:rPr>
-        <w:t>could</w:t>
-      </w:r>
-      <w:proofErr w:type="gramEnd"/>
-      <w:r>
-        <w:rPr>
-          <w:rFonts w:eastAsia="Times New Roman" w:cstheme="minorHAnsi"/>
-          <w:sz w:val="24"/>
-          <w:szCs w:val="24"/>
-          <w:lang w:eastAsia="en-GB"/>
-        </w:rPr>
-        <w:t xml:space="preserve"> be </w:t>
-      </w:r>
-      <w:r>
-        <w:rPr>
-          <w:rFonts w:eastAsia="Times New Roman" w:cstheme="minorHAnsi"/>
-          <w:sz w:val="24"/>
-          <w:szCs w:val="24"/>
-          <w:lang w:eastAsia="en-GB"/>
-        </w:rPr>
-        <w:t>applied</w:t>
-      </w:r>
-      <w:r>
-        <w:rPr>
-          <w:rFonts w:eastAsia="Times New Roman" w:cstheme="minorHAnsi"/>
-          <w:sz w:val="24"/>
-          <w:szCs w:val="24"/>
-          <w:lang w:eastAsia="en-GB"/>
-        </w:rPr>
-        <w:t xml:space="preserve"> to other experiments in neuroscience</w:t>
+        <w:t>c) could be applied to other experiments in neuroscience</w:t>
       </w:r>
       <w:r>
         <w:rPr>
@@ -1075,8 +982,6 @@
         <w:ind w:left="360"/>
         <w:jc w:val="both"/>
       </w:pPr>
-      <w:bookmarkStart w:id="0" w:name="_GoBack"/>
-      <w:bookmarkEnd w:id="0"/>
     </w:p>
     <w:p>
       <w:pPr>
@@ -1201,7 +1106,7 @@
 </file>
 
 <file path=word/numbering.xml><?xml version="1.0" encoding="utf-8"?>
-<w:numbering xmlns:wpc="http://schemas.microsoft.com/office/word/2010/wordprocessingCanvas" xmlns:cx="http://schemas.microsoft.com/office/drawing/2014/chartex" xmlns:cx1="http://schemas.microsoft.com/office/drawing/2015/9/8/chartex" xmlns:mc="http://schemas.openxmlformats.org/markup-compatibility/2006" xmlns:o="urn:schemas-microsoft-com:office:office" xmlns:r="http://schemas.openxmlformats.org/officeDocument/2006/relationships" xmlns:m="http://schemas.openxmlformats.org/officeDocument/2006/math" xmlns:v="urn:schemas-microsoft-com:vml" xmlns:wp14="http://schemas.microsoft.com/office/word/2010/wordprocessingDrawing" xmlns:wp="http://schemas.openxmlformats.org/drawingml/2006/wordprocessingDrawing" xmlns:w10="urn:schemas-microsoft-com:office:word" xmlns:w="http://schemas.openxmlformats.org/wordprocessingml/2006/main" xmlns:w14="http://schemas.microsoft.com/office/word/2010/wordml" xmlns:w15="http://schemas.microsoft.com/office/word/2012/wordml" xmlns:w16se="http://schemas.microsoft.com/office/word/2015/wordml/symex" xmlns:wpg="http://schemas.microsoft.com/office/word/2010/wordprocessingGroup" xmlns:wpi="http://schemas.microsoft.com/office/word/2010/wordprocessingInk" xmlns:wne="http://schemas.microsoft.com/office/word/2006/wordml" xmlns:wps="http://schemas.microsoft.com/office/word/2010/wordprocessingShape" mc:Ignorable="w14 w15 w16se wp14">
+<w:numbering xmlns:wpc="http://schemas.microsoft.com/office/word/2010/wordprocessingCanvas" xmlns:cx="http://schemas.microsoft.com/office/drawing/2014/chartex" xmlns:cx1="http://schemas.microsoft.com/office/drawing/2015/9/8/chartex" xmlns:cx2="http://schemas.microsoft.com/office/drawing/2015/10/21/chartex" xmlns:cx3="http://schemas.microsoft.com/office/drawing/2016/5/9/chartex" xmlns:cx4="http://schemas.microsoft.com/office/drawing/2016/5/10/chartex" xmlns:cx5="http://schemas.microsoft.com/office/drawing/2016/5/11/chartex" xmlns:cx6="http://schemas.microsoft.com/office/drawing/2016/5/12/chartex" xmlns:cx7="http://schemas.microsoft.com/office/drawing/2016/5/13/chartex" xmlns:cx8="http://schemas.microsoft.com/office/drawing/2016/5/14/chartex" xmlns:mc="http://schemas.openxmlformats.org/markup-compatibility/2006" xmlns:aink="http://schemas.microsoft.com/office/drawing/2016/ink" xmlns:am3d="http://schemas.microsoft.com/office/drawing/2017/model3d" xmlns:o="urn:schemas-microsoft-com:office:office" xmlns:r="http://schemas.openxmlformats.org/officeDocument/2006/relationships" xmlns:m="http://schemas.openxmlformats.org/officeDocument/2006/math" xmlns:v="urn:schemas-microsoft-com:vml" xmlns:wp14="http://schemas.microsoft.com/office/word/2010/wordprocessingDrawing" xmlns:wp="http://schemas.openxmlformats.org/drawingml/2006/wordprocessingDrawing" xmlns:w10="urn:schemas-microsoft-com:office:word" xmlns:w="http://schemas.openxmlformats.org/wordprocessingml/2006/main" xmlns:w14="http://schemas.microsoft.com/office/word/2010/wordml" xmlns:w15="http://schemas.microsoft.com/office/word/2012/wordml" xmlns:w16cex="http://schemas.microsoft.com/office/word/2018/wordml/cex" xmlns:w16cid="http://schemas.microsoft.com/office/word/2016/wordml/cid" xmlns:w16="http://schemas.microsoft.com/office/word/2018/wordml" xmlns:w16sdtdh="http://schemas.microsoft.com/office/word/2020/wordml/sdtdatahash" xmlns:w16se="http://schemas.microsoft.com/office/word/2015/wordml/symex" xmlns:wpg="http://schemas.microsoft.com/office/word/2010/wordprocessingGroup" xmlns:wpi="http://schemas.microsoft.com/office/word/2010/wordprocessingInk" xmlns:wne="http://schemas.microsoft.com/office/word/2006/wordml" xmlns:wps="http://schemas.microsoft.com/office/word/2010/wordprocessingShape" mc:Ignorable="w14 w15 w16se w16cid w16 w16cex w16sdtdh wp14">
   <w:abstractNum w:abstractNumId="0" w15:restartNumberingAfterBreak="0">
     <w:nsid w:val="05584291"/>
     <w:multiLevelType w:val="hybridMultilevel"/>
@@ -2013,7 +1918,7 @@
 </file>
 
 <file path=word/styles.xml><?xml version="1.0" encoding="utf-8"?>
-<w:styles xmlns:mc="http://schemas.openxmlformats.org/markup-compatibility/2006" xmlns:r="http://schemas.openxmlformats.org/officeDocument/2006/relationships" xmlns:w="http://schemas.openxmlformats.org/wordprocessingml/2006/main" xmlns:w14="http://schemas.microsoft.com/office/word/2010/wordml" xmlns:w15="http://schemas.microsoft.com/office/word/2012/wordml" xmlns:w16se="http://schemas.microsoft.com/office/word/2015/wordml/symex" mc:Ignorable="w14 w15 w16se">
+<w:styles xmlns:mc="http://schemas.openxmlformats.org/markup-compatibility/2006" xmlns:r="http://schemas.openxmlformats.org/officeDocument/2006/relationships" xmlns:w="http://schemas.openxmlformats.org/wordprocessingml/2006/main" xmlns:w14="http://schemas.microsoft.com/office/word/2010/wordml" xmlns:w15="http://schemas.microsoft.com/office/word/2012/wordml" xmlns:w16cex="http://schemas.microsoft.com/office/word/2018/wordml/cex" xmlns:w16cid="http://schemas.microsoft.com/office/word/2016/wordml/cid" xmlns:w16="http://schemas.microsoft.com/office/word/2018/wordml" xmlns:w16sdtdh="http://schemas.microsoft.com/office/word/2020/wordml/sdtdatahash" xmlns:w16se="http://schemas.microsoft.com/office/word/2015/wordml/symex" mc:Ignorable="w14 w15 w16se w16cid w16 w16cex w16sdtdh">
   <w:docDefaults>
     <w:rPrDefault>
       <w:rPr>
@@ -2029,7 +1934,7 @@
       </w:pPr>
     </w:pPrDefault>
   </w:docDefaults>
-  <w:latentStyles w:defLockedState="0" w:defUIPriority="99" w:defSemiHidden="0" w:defUnhideWhenUsed="0" w:defQFormat="0" w:count="371">
+  <w:latentStyles w:defLockedState="0" w:defUIPriority="99" w:defSemiHidden="0" w:defUnhideWhenUsed="0" w:defQFormat="0" w:count="376">
     <w:lsdException w:name="Normal" w:uiPriority="0" w:qFormat="1"/>
     <w:lsdException w:name="heading 1" w:uiPriority="9" w:qFormat="1"/>
     <w:lsdException w:name="heading 2" w:semiHidden="1" w:uiPriority="9" w:unhideWhenUsed="1" w:qFormat="1"/>
@@ -2135,7 +2040,6 @@
     <w:lsdException w:name="HTML Sample" w:semiHidden="1" w:unhideWhenUsed="1"/>
     <w:lsdException w:name="HTML Typewriter" w:semiHidden="1" w:unhideWhenUsed="1"/>
     <w:lsdException w:name="HTML Variable" w:semiHidden="1" w:unhideWhenUsed="1"/>
-    <w:lsdException w:name="Normal Table" w:semiHidden="1" w:unhideWhenUsed="1"/>
     <w:lsdException w:name="annotation subject" w:semiHidden="1" w:unhideWhenUsed="1"/>
     <w:lsdException w:name="No List" w:semiHidden="1" w:unhideWhenUsed="1"/>
     <w:lsdException w:name="Outline List 1" w:semiHidden="1" w:unhideWhenUsed="1"/>
@@ -2178,11 +2082,8 @@
     <w:lsdException w:name="Table Contemporary" w:semiHidden="1" w:unhideWhenUsed="1"/>
     <w:lsdException w:name="Table Elegant" w:semiHidden="1" w:unhideWhenUsed="1"/>
     <w:lsdException w:name="Table Professional" w:semiHidden="1" w:unhideWhenUsed="1"/>
-    <w:lsdException w:name="Table Subtle 1" w:semiHidden="1" w:unhideWhenUsed="1"/>
     <w:lsdException w:name="Table Subtle 2" w:semiHidden="1" w:unhideWhenUsed="1"/>
     <w:lsdException w:name="Table Web 1" w:semiHidden="1" w:unhideWhenUsed="1"/>
-    <w:lsdException w:name="Table Web 2" w:semiHidden="1" w:unhideWhenUsed="1"/>
-    <w:lsdException w:name="Table Web 3" w:semiHidden="1" w:unhideWhenUsed="1"/>
     <w:lsdException w:name="Balloon Text" w:semiHidden="1" w:unhideWhenUsed="1"/>
     <w:lsdException w:name="Table Grid" w:uiPriority="39"/>
     <w:lsdException w:name="Table Theme" w:semiHidden="1" w:unhideWhenUsed="1"/>
@@ -2401,6 +2302,11 @@
     <w:lsdException w:name="List Table 5 Dark Accent 6" w:uiPriority="50"/>
     <w:lsdException w:name="List Table 6 Colorful Accent 6" w:uiPriority="51"/>
     <w:lsdException w:name="List Table 7 Colorful Accent 6" w:uiPriority="52"/>
+    <w:lsdException w:name="Mention" w:semiHidden="1" w:unhideWhenUsed="1"/>
+    <w:lsdException w:name="Smart Hyperlink" w:semiHidden="1" w:unhideWhenUsed="1"/>
+    <w:lsdException w:name="Hashtag" w:semiHidden="1" w:unhideWhenUsed="1"/>
+    <w:lsdException w:name="Unresolved Mention" w:semiHidden="1" w:unhideWhenUsed="1"/>
+    <w:lsdException w:name="Smart Link" w:semiHidden="1" w:unhideWhenUsed="1"/>
   </w:latentStyles>
   <w:style w:type="paragraph" w:default="1" w:styleId="Normal">
     <w:name w:val="Normal"/>
@@ -2464,8 +2370,8 @@
       <w:u w:val="single"/>
     </w:rPr>
   </w:style>
-  <w:style w:type="character" w:customStyle="1" w:styleId="UnresolvedMention">
-    <w:name w:val="Unresolved Mention"/>
+  <w:style w:type="character" w:customStyle="1" w:styleId="UnresolvedMention1">
+    <w:name w:val="Unresolved Mention1"/>
     <w:basedOn w:val="DefaultParagraphFont"/>
     <w:uiPriority w:val="99"/>
     <w:semiHidden/>

</xml_diff>